<commit_message>
Add some pictures to the documents
</commit_message>
<xml_diff>
--- a/DirectShow/Docs/实习笔记/01.docx
+++ b/DirectShow/Docs/实习笔记/01.docx
@@ -3,11 +3,6 @@
 <w:document xmlns:wpc="http://schemas.microsoft.com/office/word/2010/wordprocessingCanvas" xmlns:mc="http://schemas.openxmlformats.org/markup-compatibility/2006" xmlns:o="urn:schemas-microsoft-com:office:office" xmlns:r="http://schemas.openxmlformats.org/officeDocument/2006/relationships" xmlns:m="http://schemas.openxmlformats.org/officeDocument/2006/math" xmlns:v="urn:schemas-microsoft-com:vml" xmlns:wp14="http://schemas.microsoft.com/office/word/2010/wordprocessingDrawing" xmlns:wp="http://schemas.openxmlformats.org/drawingml/2006/wordprocessingDrawing" xmlns:w10="urn:schemas-microsoft-com:office:word" xmlns:w="http://schemas.openxmlformats.org/wordprocessingml/2006/main" xmlns:w14="http://schemas.microsoft.com/office/word/2010/wordml" xmlns:wpg="http://schemas.microsoft.com/office/word/2010/wordprocessingGroup" xmlns:wpi="http://schemas.microsoft.com/office/word/2010/wordprocessingInk" xmlns:wne="http://schemas.microsoft.com/office/word/2006/wordml" xmlns:wps="http://schemas.microsoft.com/office/word/2010/wordprocessingShape" mc:Ignorable="w14 wp14">
   <w:body>
     <w:p>
-      <w:pPr>
-        <w:rPr>
-          <w:rFonts w:hint="eastAsia"/>
-        </w:rPr>
-      </w:pPr>
       <w:r>
         <w:rPr>
           <w:noProof/>
@@ -63,11 +58,6 @@
       </w:r>
     </w:p>
     <w:p>
-      <w:pPr>
-        <w:rPr>
-          <w:rFonts w:hint="eastAsia"/>
-        </w:rPr>
-      </w:pPr>
       <w:r>
         <w:rPr>
           <w:noProof/>
@@ -122,8 +112,6 @@
           </wp:inline>
         </w:drawing>
       </w:r>
-      <w:bookmarkStart w:id="0" w:name="_GoBack"/>
-      <w:bookmarkEnd w:id="0"/>
     </w:p>
     <w:p>
       <w:r>
@@ -168,11 +156,6 @@
       </w:r>
     </w:p>
     <w:p>
-      <w:pPr>
-        <w:rPr>
-          <w:rFonts w:hint="eastAsia"/>
-        </w:rPr>
-      </w:pPr>
       <w:r>
         <w:rPr>
           <w:noProof/>
@@ -215,19 +198,8 @@
         </w:drawing>
       </w:r>
     </w:p>
-    <w:p>
-      <w:pPr>
-        <w:rPr>
-          <w:rFonts w:hint="eastAsia"/>
-        </w:rPr>
-      </w:pPr>
-    </w:p>
-    <w:p>
-      <w:pPr>
-        <w:rPr>
-          <w:rFonts w:hint="eastAsia"/>
-        </w:rPr>
-      </w:pPr>
+    <w:p/>
+    <w:p>
       <w:r>
         <w:rPr>
           <w:noProof/>
@@ -270,11 +242,6 @@
       </w:r>
     </w:p>
     <w:p>
-      <w:pPr>
-        <w:rPr>
-          <w:rFonts w:hint="eastAsia"/>
-        </w:rPr>
-      </w:pPr>
       <w:r>
         <w:rPr>
           <w:noProof/>
@@ -316,26 +283,9 @@
         </w:drawing>
       </w:r>
     </w:p>
-    <w:p>
-      <w:pPr>
-        <w:rPr>
-          <w:rFonts w:hint="eastAsia"/>
-        </w:rPr>
-      </w:pPr>
-    </w:p>
-    <w:p>
-      <w:pPr>
-        <w:rPr>
-          <w:rFonts w:hint="eastAsia"/>
-        </w:rPr>
-      </w:pPr>
-    </w:p>
-    <w:p>
-      <w:pPr>
-        <w:rPr>
-          <w:rFonts w:hint="eastAsia"/>
-        </w:rPr>
-      </w:pPr>
+    <w:p/>
+    <w:p/>
+    <w:p>
       <w:r>
         <w:rPr>
           <w:noProof/>
@@ -419,6 +369,163 @@
           </wp:inline>
         </w:drawing>
       </w:r>
+    </w:p>
+    <w:p/>
+    <w:p>
+      <w:pPr>
+        <w:rPr>
+          <w:rFonts w:hint="eastAsia"/>
+        </w:rPr>
+      </w:pPr>
+      <w:r>
+        <w:rPr>
+          <w:noProof/>
+        </w:rPr>
+        <w:drawing>
+          <wp:inline distT="0" distB="0" distL="0" distR="0" wp14:anchorId="38931351" wp14:editId="55F4D97A">
+            <wp:extent cx="5274310" cy="3208539"/>
+            <wp:effectExtent l="0" t="0" r="2540" b="0"/>
+            <wp:docPr id="9" name="图片 9"/>
+            <wp:cNvGraphicFramePr>
+              <a:graphicFrameLocks xmlns:a="http://schemas.openxmlformats.org/drawingml/2006/main" noChangeAspect="1"/>
+            </wp:cNvGraphicFramePr>
+            <a:graphic xmlns:a="http://schemas.openxmlformats.org/drawingml/2006/main">
+              <a:graphicData uri="http://schemas.openxmlformats.org/drawingml/2006/picture">
+                <pic:pic xmlns:pic="http://schemas.openxmlformats.org/drawingml/2006/picture">
+                  <pic:nvPicPr>
+                    <pic:cNvPr id="0" name=""/>
+                    <pic:cNvPicPr/>
+                  </pic:nvPicPr>
+                  <pic:blipFill>
+                    <a:blip r:embed="rId13"/>
+                    <a:stretch>
+                      <a:fillRect/>
+                    </a:stretch>
+                  </pic:blipFill>
+                  <pic:spPr>
+                    <a:xfrm>
+                      <a:off x="0" y="0"/>
+                      <a:ext cx="5274310" cy="3208539"/>
+                    </a:xfrm>
+                    <a:prstGeom prst="rect">
+                      <a:avLst/>
+                    </a:prstGeom>
+                  </pic:spPr>
+                </pic:pic>
+              </a:graphicData>
+            </a:graphic>
+          </wp:inline>
+        </w:drawing>
+      </w:r>
+    </w:p>
+    <w:p>
+      <w:pPr>
+        <w:rPr>
+          <w:rFonts w:hint="eastAsia"/>
+        </w:rPr>
+      </w:pPr>
+    </w:p>
+    <w:p>
+      <w:pPr>
+        <w:rPr>
+          <w:rFonts w:hint="eastAsia"/>
+        </w:rPr>
+      </w:pPr>
+      <w:r>
+        <w:rPr>
+          <w:noProof/>
+        </w:rPr>
+        <w:lastRenderedPageBreak/>
+        <w:drawing>
+          <wp:inline distT="0" distB="0" distL="0" distR="0" wp14:anchorId="245E09E6" wp14:editId="31652288">
+            <wp:extent cx="5274310" cy="2165275"/>
+            <wp:effectExtent l="0" t="0" r="2540" b="6985"/>
+            <wp:docPr id="10" name="图片 10"/>
+            <wp:cNvGraphicFramePr>
+              <a:graphicFrameLocks xmlns:a="http://schemas.openxmlformats.org/drawingml/2006/main" noChangeAspect="1"/>
+            </wp:cNvGraphicFramePr>
+            <a:graphic xmlns:a="http://schemas.openxmlformats.org/drawingml/2006/main">
+              <a:graphicData uri="http://schemas.openxmlformats.org/drawingml/2006/picture">
+                <pic:pic xmlns:pic="http://schemas.openxmlformats.org/drawingml/2006/picture">
+                  <pic:nvPicPr>
+                    <pic:cNvPr id="0" name=""/>
+                    <pic:cNvPicPr/>
+                  </pic:nvPicPr>
+                  <pic:blipFill>
+                    <a:blip r:embed="rId14"/>
+                    <a:stretch>
+                      <a:fillRect/>
+                    </a:stretch>
+                  </pic:blipFill>
+                  <pic:spPr>
+                    <a:xfrm>
+                      <a:off x="0" y="0"/>
+                      <a:ext cx="5274310" cy="2165275"/>
+                    </a:xfrm>
+                    <a:prstGeom prst="rect">
+                      <a:avLst/>
+                    </a:prstGeom>
+                  </pic:spPr>
+                </pic:pic>
+              </a:graphicData>
+            </a:graphic>
+          </wp:inline>
+        </w:drawing>
+      </w:r>
+    </w:p>
+    <w:p>
+      <w:pPr>
+        <w:rPr>
+          <w:rFonts w:hint="eastAsia"/>
+        </w:rPr>
+      </w:pPr>
+      <w:r>
+        <w:rPr>
+          <w:rFonts w:hint="eastAsia"/>
+        </w:rPr>
+        <w:t>起始于</w:t>
+      </w:r>
+      <w:r>
+        <w:rPr>
+          <w:rFonts w:hint="eastAsia"/>
+        </w:rPr>
+        <w:t>00:15.36</w:t>
+      </w:r>
+    </w:p>
+    <w:p>
+      <w:pPr>
+        <w:rPr>
+          <w:rFonts w:hint="eastAsia"/>
+        </w:rPr>
+      </w:pPr>
+      <w:r>
+        <w:rPr>
+          <w:rFonts w:hint="eastAsia"/>
+        </w:rPr>
+        <w:t>结束于</w:t>
+      </w:r>
+      <w:r>
+        <w:rPr>
+          <w:rFonts w:hint="eastAsia"/>
+        </w:rPr>
+        <w:t>00:15.92</w:t>
+      </w:r>
+    </w:p>
+    <w:p>
+      <w:r>
+        <w:rPr>
+          <w:rFonts w:hint="eastAsia"/>
+        </w:rPr>
+        <w:t>延迟</w:t>
+      </w:r>
+      <w:r>
+        <w:rPr>
+          <w:rFonts w:hint="eastAsia"/>
+        </w:rPr>
+        <w:t>560ms</w:t>
+      </w:r>
+      <w:bookmarkStart w:id="0" w:name="_GoBack"/>
+      <w:bookmarkEnd w:id="0"/>
     </w:p>
     <w:sectPr>
       <w:pgSz w:w="11906" w:h="16838"/>

</xml_diff>

<commit_message>
Add some code about get the porpoties of the pin's buffer and the second documents
</commit_message>
<xml_diff>
--- a/DirectShow/Docs/实习笔记/01.docx
+++ b/DirectShow/Docs/实习笔记/01.docx
@@ -2,6 +2,17 @@
 <file path=word/document.xml><?xml version="1.0" encoding="utf-8"?>
 <w:document xmlns:wpc="http://schemas.microsoft.com/office/word/2010/wordprocessingCanvas" xmlns:mc="http://schemas.openxmlformats.org/markup-compatibility/2006" xmlns:o="urn:schemas-microsoft-com:office:office" xmlns:r="http://schemas.openxmlformats.org/officeDocument/2006/relationships" xmlns:m="http://schemas.openxmlformats.org/officeDocument/2006/math" xmlns:v="urn:schemas-microsoft-com:vml" xmlns:wp14="http://schemas.microsoft.com/office/word/2010/wordprocessingDrawing" xmlns:wp="http://schemas.openxmlformats.org/drawingml/2006/wordprocessingDrawing" xmlns:w10="urn:schemas-microsoft-com:office:word" xmlns:w="http://schemas.openxmlformats.org/wordprocessingml/2006/main" xmlns:w14="http://schemas.microsoft.com/office/word/2010/wordml" xmlns:wpg="http://schemas.microsoft.com/office/word/2010/wordprocessingGroup" xmlns:wpi="http://schemas.microsoft.com/office/word/2010/wordprocessingInk" xmlns:wne="http://schemas.microsoft.com/office/word/2006/wordml" xmlns:wps="http://schemas.microsoft.com/office/word/2010/wordprocessingShape" mc:Ignorable="w14 wp14">
   <w:body>
+    <w:p>
+      <w:pPr>
+        <w:pStyle w:val="1"/>
+      </w:pPr>
+      <w:r>
+        <w:rPr>
+          <w:rFonts w:hint="eastAsia"/>
+        </w:rPr>
+        <w:t>系统驱动结构</w:t>
+      </w:r>
+    </w:p>
     <w:p>
       <w:r>
         <w:rPr>
@@ -114,6 +125,23 @@
       </w:r>
     </w:p>
     <w:p>
+      <w:pPr>
+        <w:pStyle w:val="1"/>
+      </w:pPr>
+      <w:r>
+        <w:rPr>
+          <w:rFonts w:hint="eastAsia"/>
+        </w:rPr>
+        <w:t>现有的回放程序</w:t>
+      </w:r>
+      <w:r>
+        <w:rPr>
+          <w:rFonts w:hint="eastAsia"/>
+        </w:rPr>
+        <w:t>Graph</w:t>
+      </w:r>
+    </w:p>
+    <w:p>
       <w:r>
         <w:rPr>
           <w:noProof/>
@@ -198,7 +226,46 @@
         </w:drawing>
       </w:r>
     </w:p>
+    <w:p>
+      <w:r>
+        <w:rPr>
+          <w:rFonts w:hint="eastAsia"/>
+        </w:rPr>
+        <w:t>存在问题：</w:t>
+      </w:r>
+    </w:p>
+    <w:p>
+      <w:r>
+        <w:rPr>
+          <w:rFonts w:hint="eastAsia"/>
+        </w:rPr>
+        <w:t>Output</w:t>
+      </w:r>
+      <w:r>
+        <w:rPr>
+          <w:rFonts w:hint="eastAsia"/>
+        </w:rPr>
+        <w:t>设备无法正常获取。</w:t>
+      </w:r>
+    </w:p>
     <w:p/>
+    <w:p>
+      <w:pPr>
+        <w:pStyle w:val="1"/>
+      </w:pPr>
+      <w:r>
+        <w:rPr>
+          <w:rFonts w:hint="eastAsia"/>
+        </w:rPr>
+        <w:t>现在使用的回放程序的</w:t>
+      </w:r>
+      <w:r>
+        <w:rPr>
+          <w:rFonts w:hint="eastAsia"/>
+        </w:rPr>
+        <w:t>Graph</w:t>
+      </w:r>
+    </w:p>
     <w:p>
       <w:r>
         <w:rPr>
@@ -283,13 +350,95 @@
         </w:drawing>
       </w:r>
     </w:p>
+    <w:p>
+      <w:r>
+        <w:rPr>
+          <w:rFonts w:hint="eastAsia"/>
+        </w:rPr>
+        <w:t>能够正常获取</w:t>
+      </w:r>
+      <w:r>
+        <w:rPr>
+          <w:rFonts w:hint="eastAsia"/>
+        </w:rPr>
+        <w:t>Output</w:t>
+      </w:r>
+      <w:r>
+        <w:rPr>
+          <w:rFonts w:hint="eastAsia"/>
+        </w:rPr>
+        <w:t>设备，系统资源消耗也在能够承受的范围之内，但是回放的延迟过大，在</w:t>
+      </w:r>
+      <w:r>
+        <w:rPr>
+          <w:rFonts w:hint="eastAsia"/>
+        </w:rPr>
+        <w:t>560ms</w:t>
+      </w:r>
+      <w:r>
+        <w:rPr>
+          <w:rFonts w:hint="eastAsia"/>
+        </w:rPr>
+        <w:t>左右。根据网络上面的资料，回放延迟在</w:t>
+      </w:r>
+      <w:r>
+        <w:rPr>
+          <w:rFonts w:hint="eastAsia"/>
+        </w:rPr>
+        <w:t>500ms</w:t>
+      </w:r>
+      <w:r>
+        <w:rPr>
+          <w:rFonts w:hint="eastAsia"/>
+        </w:rPr>
+        <w:t>以上均属正常，因为在捕获端就有默认的</w:t>
+      </w:r>
+      <w:r>
+        <w:rPr>
+          <w:rFonts w:hint="eastAsia"/>
+        </w:rPr>
+        <w:t>500ms</w:t>
+      </w:r>
+      <w:r>
+        <w:rPr>
+          <w:rFonts w:hint="eastAsia"/>
+        </w:rPr>
+        <w:t>延迟，这个延迟可以通过后来修改端口缓存，降低至</w:t>
+      </w:r>
+      <w:r>
+        <w:rPr>
+          <w:rFonts w:hint="eastAsia"/>
+        </w:rPr>
+        <w:t>40ms</w:t>
+      </w:r>
+      <w:r>
+        <w:rPr>
+          <w:rFonts w:hint="eastAsia"/>
+        </w:rPr>
+        <w:t>。</w:t>
+      </w:r>
+    </w:p>
     <w:p/>
-    <w:p/>
+    <w:p>
+      <w:r>
+        <w:rPr>
+          <w:rFonts w:hint="eastAsia"/>
+        </w:rPr>
+        <w:t>原先开发测试时候使用的</w:t>
+      </w:r>
+      <w:r>
+        <w:rPr>
+          <w:rFonts w:hint="eastAsia"/>
+        </w:rPr>
+        <w:t>Graph:</w:t>
+      </w:r>
+    </w:p>
     <w:p>
       <w:r>
         <w:rPr>
           <w:noProof/>
         </w:rPr>
+        <w:lastRenderedPageBreak/>
         <w:drawing>
           <wp:inline distT="0" distB="0" distL="0" distR="0" wp14:anchorId="5D47E429" wp14:editId="67BCA5B8">
             <wp:extent cx="5274310" cy="656236"/>
@@ -332,7 +481,6 @@
         <w:rPr>
           <w:noProof/>
         </w:rPr>
-        <w:lastRenderedPageBreak/>
         <w:drawing>
           <wp:inline distT="0" distB="0" distL="0" distR="0" wp14:anchorId="6D54C29A" wp14:editId="15FFE373">
             <wp:extent cx="5274310" cy="3435627"/>
@@ -370,13 +518,36 @@
         </w:drawing>
       </w:r>
     </w:p>
+    <w:p>
+      <w:r>
+        <w:rPr>
+          <w:rFonts w:hint="eastAsia"/>
+        </w:rPr>
+        <w:t>存在问题：</w:t>
+      </w:r>
+    </w:p>
+    <w:p>
+      <w:r>
+        <w:rPr>
+          <w:rFonts w:hint="eastAsia"/>
+        </w:rPr>
+        <w:t>占用系统资源过多，甚至无法正常完成回放。</w:t>
+      </w:r>
+    </w:p>
     <w:p/>
     <w:p>
       <w:pPr>
-        <w:rPr>
-          <w:rFonts w:hint="eastAsia"/>
-        </w:rPr>
+        <w:pStyle w:val="1"/>
       </w:pPr>
+      <w:r>
+        <w:rPr>
+          <w:rFonts w:hint="eastAsia"/>
+        </w:rPr>
+        <w:lastRenderedPageBreak/>
+        <w:t>测试延迟</w:t>
+      </w:r>
+    </w:p>
+    <w:p>
       <w:r>
         <w:rPr>
           <w:noProof/>
@@ -419,11 +590,51 @@
       </w:r>
     </w:p>
     <w:p>
+      <w:r>
+        <w:rPr>
+          <w:rFonts w:hint="eastAsia"/>
+        </w:rPr>
+        <w:t>起始于</w:t>
+      </w:r>
+      <w:r>
+        <w:rPr>
+          <w:rFonts w:hint="eastAsia"/>
+        </w:rPr>
+        <w:t>00:15.36</w:t>
+      </w:r>
+    </w:p>
+    <w:p>
+      <w:r>
+        <w:rPr>
+          <w:rFonts w:hint="eastAsia"/>
+        </w:rPr>
+        <w:t>结束于</w:t>
+      </w:r>
+      <w:r>
+        <w:rPr>
+          <w:rFonts w:hint="eastAsia"/>
+        </w:rPr>
+        <w:t>00:15.92</w:t>
+      </w:r>
+    </w:p>
+    <w:p>
       <w:pPr>
         <w:rPr>
           <w:rFonts w:hint="eastAsia"/>
         </w:rPr>
       </w:pPr>
+      <w:r>
+        <w:rPr>
+          <w:rFonts w:hint="eastAsia"/>
+        </w:rPr>
+        <w:t>延迟</w:t>
+      </w:r>
+      <w:r>
+        <w:rPr>
+          <w:rFonts w:hint="eastAsia"/>
+        </w:rPr>
+        <w:t>560ms</w:t>
+      </w:r>
     </w:p>
     <w:p>
       <w:pPr>
@@ -431,16 +642,59 @@
           <w:rFonts w:hint="eastAsia"/>
         </w:rPr>
       </w:pPr>
+    </w:p>
+    <w:p>
+      <w:pPr>
+        <w:pStyle w:val="1"/>
+        <w:rPr>
+          <w:rFonts w:hint="eastAsia"/>
+        </w:rPr>
+      </w:pPr>
+      <w:r>
+        <w:t>P</w:t>
+      </w:r>
+      <w:r>
+        <w:rPr>
+          <w:rFonts w:hint="eastAsia"/>
+        </w:rPr>
+        <w:t>in</w:t>
+      </w:r>
+      <w:r>
+        <w:rPr>
+          <w:rFonts w:hint="eastAsia"/>
+        </w:rPr>
+        <w:t>的格式控制</w:t>
+      </w:r>
+    </w:p>
+    <w:p>
+      <w:pPr>
+        <w:pStyle w:val="2"/>
+        <w:rPr>
+          <w:rFonts w:hint="eastAsia"/>
+        </w:rPr>
+      </w:pPr>
+      <w:r>
+        <w:rPr>
+          <w:rFonts w:hint="eastAsia"/>
+        </w:rPr>
+        <w:t>取得配置用封装</w:t>
+      </w:r>
+    </w:p>
+    <w:p>
+      <w:pPr>
+        <w:rPr>
+          <w:rFonts w:hint="eastAsia"/>
+        </w:rPr>
+      </w:pPr>
       <w:r>
         <w:rPr>
           <w:noProof/>
         </w:rPr>
-        <w:lastRenderedPageBreak/>
         <w:drawing>
-          <wp:inline distT="0" distB="0" distL="0" distR="0" wp14:anchorId="245E09E6" wp14:editId="31652288">
-            <wp:extent cx="5274310" cy="2165275"/>
-            <wp:effectExtent l="0" t="0" r="2540" b="6985"/>
-            <wp:docPr id="10" name="图片 10"/>
+          <wp:inline distT="0" distB="0" distL="0" distR="0" wp14:anchorId="4EB03F6B" wp14:editId="5A7DCAF4">
+            <wp:extent cx="2838450" cy="2038350"/>
+            <wp:effectExtent l="0" t="0" r="0" b="0"/>
+            <wp:docPr id="11" name="图片 11"/>
             <wp:cNvGraphicFramePr>
               <a:graphicFrameLocks xmlns:a="http://schemas.openxmlformats.org/drawingml/2006/main" noChangeAspect="1"/>
             </wp:cNvGraphicFramePr>
@@ -460,7 +714,7 @@
                   <pic:spPr>
                     <a:xfrm>
                       <a:off x="0" y="0"/>
-                      <a:ext cx="5274310" cy="2165275"/>
+                      <a:ext cx="2838450" cy="2038350"/>
                     </a:xfrm>
                     <a:prstGeom prst="rect">
                       <a:avLst/>
@@ -475,6 +729,7 @@
     </w:p>
     <w:p>
       <w:pPr>
+        <w:pStyle w:val="2"/>
         <w:rPr>
           <w:rFonts w:hint="eastAsia"/>
         </w:rPr>
@@ -483,49 +738,422 @@
         <w:rPr>
           <w:rFonts w:hint="eastAsia"/>
         </w:rPr>
-        <w:t>起始于</w:t>
-      </w:r>
-      <w:r>
-        <w:rPr>
-          <w:rFonts w:hint="eastAsia"/>
-        </w:rPr>
-        <w:t>00:15.36</w:t>
-      </w:r>
-    </w:p>
-    <w:p>
-      <w:pPr>
-        <w:rPr>
-          <w:rFonts w:hint="eastAsia"/>
-        </w:rPr>
-      </w:pPr>
-      <w:r>
-        <w:rPr>
-          <w:rFonts w:hint="eastAsia"/>
-        </w:rPr>
-        <w:t>结束于</w:t>
-      </w:r>
-      <w:r>
-        <w:rPr>
-          <w:rFonts w:hint="eastAsia"/>
-        </w:rPr>
-        <w:t>00:15.92</w:t>
-      </w:r>
-    </w:p>
-    <w:p>
-      <w:r>
-        <w:rPr>
-          <w:rFonts w:hint="eastAsia"/>
-        </w:rPr>
-        <w:t>延迟</w:t>
-      </w:r>
-      <w:r>
-        <w:rPr>
-          <w:rFonts w:hint="eastAsia"/>
-        </w:rPr>
-        <w:t>560ms</w:t>
+        <w:lastRenderedPageBreak/>
+        <w:t>设置配置用封装</w:t>
       </w:r>
       <w:bookmarkStart w:id="0" w:name="_GoBack"/>
       <w:bookmarkEnd w:id="0"/>
+    </w:p>
+    <w:p>
+      <w:pPr>
+        <w:rPr>
+          <w:rFonts w:hint="eastAsia"/>
+        </w:rPr>
+      </w:pPr>
+      <w:r>
+        <w:rPr>
+          <w:noProof/>
+        </w:rPr>
+        <w:drawing>
+          <wp:inline distT="0" distB="0" distL="0" distR="0" wp14:anchorId="79CEC481" wp14:editId="477E0E19">
+            <wp:extent cx="2419350" cy="1590675"/>
+            <wp:effectExtent l="0" t="0" r="0" b="9525"/>
+            <wp:docPr id="10" name="图片 10"/>
+            <wp:cNvGraphicFramePr>
+              <a:graphicFrameLocks xmlns:a="http://schemas.openxmlformats.org/drawingml/2006/main" noChangeAspect="1"/>
+            </wp:cNvGraphicFramePr>
+            <a:graphic xmlns:a="http://schemas.openxmlformats.org/drawingml/2006/main">
+              <a:graphicData uri="http://schemas.openxmlformats.org/drawingml/2006/picture">
+                <pic:pic xmlns:pic="http://schemas.openxmlformats.org/drawingml/2006/picture">
+                  <pic:nvPicPr>
+                    <pic:cNvPr id="0" name=""/>
+                    <pic:cNvPicPr/>
+                  </pic:nvPicPr>
+                  <pic:blipFill>
+                    <a:blip r:embed="rId15"/>
+                    <a:stretch>
+                      <a:fillRect/>
+                    </a:stretch>
+                  </pic:blipFill>
+                  <pic:spPr>
+                    <a:xfrm>
+                      <a:off x="0" y="0"/>
+                      <a:ext cx="2419350" cy="1590675"/>
+                    </a:xfrm>
+                    <a:prstGeom prst="rect">
+                      <a:avLst/>
+                    </a:prstGeom>
+                  </pic:spPr>
+                </pic:pic>
+              </a:graphicData>
+            </a:graphic>
+          </wp:inline>
+        </w:drawing>
+      </w:r>
+    </w:p>
+    <w:p>
+      <w:r>
+        <w:tab/>
+      </w:r>
+      <w:proofErr w:type="spellStart"/>
+      <w:r>
+        <w:t>cout</w:t>
+      </w:r>
+      <w:proofErr w:type="spellEnd"/>
+      <w:r>
+        <w:t>&lt;&lt;</w:t>
+      </w:r>
+      <w:proofErr w:type="spellStart"/>
+      <w:r>
+        <w:t>pPin</w:t>
+      </w:r>
+      <w:proofErr w:type="spellEnd"/>
+      <w:r>
+        <w:t>&lt;&lt;</w:t>
+      </w:r>
+      <w:proofErr w:type="spellStart"/>
+      <w:r>
+        <w:t>endl</w:t>
+      </w:r>
+      <w:proofErr w:type="spellEnd"/>
+      <w:r>
+        <w:t>;</w:t>
+      </w:r>
+    </w:p>
+    <w:p>
+      <w:r>
+        <w:tab/>
+        <w:t>AM_MEDIA_TYPE *</w:t>
+      </w:r>
+      <w:proofErr w:type="spellStart"/>
+      <w:r>
+        <w:t>pmt</w:t>
+      </w:r>
+      <w:proofErr w:type="spellEnd"/>
+      <w:r>
+        <w:t>={0};</w:t>
+      </w:r>
+    </w:p>
+    <w:p>
+      <w:r>
+        <w:tab/>
+      </w:r>
+      <w:proofErr w:type="spellStart"/>
+      <w:r>
+        <w:t>pPin</w:t>
+      </w:r>
+      <w:proofErr w:type="spellEnd"/>
+      <w:r>
+        <w:t>-&gt;</w:t>
+      </w:r>
+      <w:proofErr w:type="spellStart"/>
+      <w:r>
+        <w:t>GetFormat</w:t>
+      </w:r>
+      <w:proofErr w:type="spellEnd"/>
+      <w:r>
+        <w:t>(&amp;</w:t>
+      </w:r>
+      <w:proofErr w:type="spellStart"/>
+      <w:r>
+        <w:t>pmt</w:t>
+      </w:r>
+      <w:proofErr w:type="spellEnd"/>
+      <w:r>
+        <w:t>);</w:t>
+      </w:r>
+    </w:p>
+    <w:p>
+      <w:r>
+        <w:tab/>
+      </w:r>
+      <w:proofErr w:type="spellStart"/>
+      <w:r>
+        <w:t>cout</w:t>
+      </w:r>
+      <w:proofErr w:type="spellEnd"/>
+      <w:r>
+        <w:t xml:space="preserve">&lt;&lt;"Some </w:t>
+      </w:r>
+      <w:proofErr w:type="spellStart"/>
+      <w:r>
+        <w:t>propertiys</w:t>
+      </w:r>
+      <w:proofErr w:type="spellEnd"/>
+      <w:r>
+        <w:t xml:space="preserve"> on this pin"&lt;&lt;</w:t>
+      </w:r>
+      <w:proofErr w:type="spellStart"/>
+      <w:r>
+        <w:t>endl</w:t>
+      </w:r>
+      <w:proofErr w:type="spellEnd"/>
+      <w:r>
+        <w:t>;</w:t>
+      </w:r>
+    </w:p>
+    <w:p>
+      <w:r>
+        <w:tab/>
+      </w:r>
+      <w:proofErr w:type="spellStart"/>
+      <w:r>
+        <w:t>cout</w:t>
+      </w:r>
+      <w:proofErr w:type="spellEnd"/>
+      <w:r>
+        <w:t>&lt;&lt;"</w:t>
+      </w:r>
+      <w:proofErr w:type="spellStart"/>
+      <w:r>
+        <w:t>FixedSizeSamples</w:t>
+      </w:r>
+      <w:proofErr w:type="spellEnd"/>
+      <w:r>
+        <w:t>:"&lt;&lt;</w:t>
+      </w:r>
+      <w:proofErr w:type="spellStart"/>
+      <w:r>
+        <w:t>pmt</w:t>
+      </w:r>
+      <w:proofErr w:type="spellEnd"/>
+      <w:r>
+        <w:t>-&gt;</w:t>
+      </w:r>
+      <w:proofErr w:type="spellStart"/>
+      <w:r>
+        <w:t>bFixedSizeSamples</w:t>
+      </w:r>
+      <w:proofErr w:type="spellEnd"/>
+      <w:r>
+        <w:t>&lt;&lt;</w:t>
+      </w:r>
+      <w:proofErr w:type="spellStart"/>
+      <w:r>
+        <w:t>endl</w:t>
+      </w:r>
+      <w:proofErr w:type="spellEnd"/>
+      <w:r>
+        <w:t>;</w:t>
+      </w:r>
+    </w:p>
+    <w:p>
+      <w:r>
+        <w:tab/>
+      </w:r>
+      <w:proofErr w:type="spellStart"/>
+      <w:r>
+        <w:t>cout</w:t>
+      </w:r>
+      <w:proofErr w:type="spellEnd"/>
+      <w:r>
+        <w:t>&lt;&lt;"</w:t>
+      </w:r>
+      <w:proofErr w:type="spellStart"/>
+      <w:r>
+        <w:t>TemporalCompression</w:t>
+      </w:r>
+      <w:proofErr w:type="spellEnd"/>
+      <w:r>
+        <w:t>:"&lt;&lt;</w:t>
+      </w:r>
+      <w:proofErr w:type="spellStart"/>
+      <w:r>
+        <w:t>pmt</w:t>
+      </w:r>
+      <w:proofErr w:type="spellEnd"/>
+      <w:r>
+        <w:t>-&gt;</w:t>
+      </w:r>
+      <w:proofErr w:type="spellStart"/>
+      <w:r>
+        <w:t>bTemporalCompression</w:t>
+      </w:r>
+      <w:proofErr w:type="spellEnd"/>
+      <w:r>
+        <w:t>&lt;&lt;</w:t>
+      </w:r>
+      <w:proofErr w:type="spellStart"/>
+      <w:r>
+        <w:t>endl</w:t>
+      </w:r>
+      <w:proofErr w:type="spellEnd"/>
+      <w:r>
+        <w:t>;</w:t>
+      </w:r>
+    </w:p>
+    <w:p>
+      <w:r>
+        <w:tab/>
+      </w:r>
+      <w:proofErr w:type="spellStart"/>
+      <w:r>
+        <w:t>cout</w:t>
+      </w:r>
+      <w:proofErr w:type="spellEnd"/>
+      <w:r>
+        <w:t>&lt;&lt;"Format:"&lt;&lt;</w:t>
+      </w:r>
+      <w:proofErr w:type="spellStart"/>
+      <w:r>
+        <w:t>pmt</w:t>
+      </w:r>
+      <w:proofErr w:type="spellEnd"/>
+      <w:r>
+        <w:t>-&gt;</w:t>
+      </w:r>
+      <w:proofErr w:type="spellStart"/>
+      <w:r>
+        <w:t>cbFormat</w:t>
+      </w:r>
+      <w:proofErr w:type="spellEnd"/>
+      <w:r>
+        <w:t>&lt;&lt;</w:t>
+      </w:r>
+      <w:proofErr w:type="spellStart"/>
+      <w:r>
+        <w:t>endl</w:t>
+      </w:r>
+      <w:proofErr w:type="spellEnd"/>
+      <w:r>
+        <w:t>;</w:t>
+      </w:r>
+    </w:p>
+    <w:p>
+      <w:r>
+        <w:t>//</w:t>
+      </w:r>
+      <w:r>
+        <w:tab/>
+      </w:r>
+      <w:proofErr w:type="spellStart"/>
+      <w:r>
+        <w:t>cout</w:t>
+      </w:r>
+      <w:proofErr w:type="spellEnd"/>
+      <w:r>
+        <w:t>&lt;&lt;"</w:t>
+      </w:r>
+      <w:proofErr w:type="spellStart"/>
+      <w:r>
+        <w:t>formattype</w:t>
+      </w:r>
+      <w:proofErr w:type="spellEnd"/>
+      <w:r>
+        <w:t>:"&lt;&lt;</w:t>
+      </w:r>
+      <w:proofErr w:type="spellStart"/>
+      <w:r>
+        <w:t>pmt</w:t>
+      </w:r>
+      <w:proofErr w:type="spellEnd"/>
+      <w:r>
+        <w:t>-&gt;</w:t>
+      </w:r>
+      <w:proofErr w:type="spellStart"/>
+      <w:r>
+        <w:t>formattype</w:t>
+      </w:r>
+      <w:proofErr w:type="spellEnd"/>
+      <w:r>
+        <w:t>&lt;&lt;</w:t>
+      </w:r>
+      <w:proofErr w:type="spellStart"/>
+      <w:r>
+        <w:t>endl</w:t>
+      </w:r>
+      <w:proofErr w:type="spellEnd"/>
+      <w:r>
+        <w:t>;</w:t>
+      </w:r>
+    </w:p>
+    <w:p>
+      <w:r>
+        <w:tab/>
+      </w:r>
+      <w:proofErr w:type="spellStart"/>
+      <w:r>
+        <w:t>cout</w:t>
+      </w:r>
+      <w:proofErr w:type="spellEnd"/>
+      <w:r>
+        <w:t>&lt;&lt;"</w:t>
+      </w:r>
+      <w:proofErr w:type="spellStart"/>
+      <w:r>
+        <w:t>SampleSize</w:t>
+      </w:r>
+      <w:proofErr w:type="spellEnd"/>
+      <w:r>
+        <w:t>:"&lt;&lt;</w:t>
+      </w:r>
+      <w:proofErr w:type="spellStart"/>
+      <w:r>
+        <w:t>pmt</w:t>
+      </w:r>
+      <w:proofErr w:type="spellEnd"/>
+      <w:r>
+        <w:t>-&gt;</w:t>
+      </w:r>
+      <w:proofErr w:type="spellStart"/>
+      <w:r>
+        <w:t>lSampleSize</w:t>
+      </w:r>
+      <w:proofErr w:type="spellEnd"/>
+      <w:r>
+        <w:t>&lt;&lt;</w:t>
+      </w:r>
+      <w:proofErr w:type="spellStart"/>
+      <w:r>
+        <w:t>endl</w:t>
+      </w:r>
+      <w:proofErr w:type="spellEnd"/>
+      <w:r>
+        <w:t>;</w:t>
+      </w:r>
+    </w:p>
+    <w:p>
+      <w:r>
+        <w:tab/>
+        <w:t>WAVEFORMATEX *</w:t>
+      </w:r>
+      <w:proofErr w:type="spellStart"/>
+      <w:r>
+        <w:t>pWF</w:t>
+      </w:r>
+      <w:proofErr w:type="spellEnd"/>
+      <w:r>
+        <w:t xml:space="preserve"> = (WAVEFORMATEX *) </w:t>
+      </w:r>
+      <w:proofErr w:type="spellStart"/>
+      <w:r>
+        <w:t>pmt</w:t>
+      </w:r>
+      <w:proofErr w:type="spellEnd"/>
+      <w:r>
+        <w:t>-&gt;</w:t>
+      </w:r>
+      <w:proofErr w:type="spellStart"/>
+      <w:r>
+        <w:t>pbFormat</w:t>
+      </w:r>
+      <w:proofErr w:type="spellEnd"/>
+      <w:r>
+        <w:t>;</w:t>
+      </w:r>
+    </w:p>
+    <w:p>
+      <w:r>
+        <w:tab/>
+      </w:r>
+      <w:proofErr w:type="spellStart"/>
+      <w:r>
+        <w:t>pWF</w:t>
+      </w:r>
+      <w:proofErr w:type="spellEnd"/>
+      <w:r>
+        <w:t>-&gt;</w:t>
+      </w:r>
     </w:p>
     <w:sectPr>
       <w:pgSz w:w="11906" w:h="16838"/>
@@ -698,6 +1326,51 @@
       <w:jc w:val="both"/>
     </w:pPr>
   </w:style>
+  <w:style w:type="paragraph" w:styleId="1">
+    <w:name w:val="heading 1"/>
+    <w:basedOn w:val="a"/>
+    <w:next w:val="a"/>
+    <w:link w:val="1Char"/>
+    <w:uiPriority w:val="9"/>
+    <w:qFormat/>
+    <w:rsid w:val="00943D8D"/>
+    <w:pPr>
+      <w:keepNext/>
+      <w:keepLines/>
+      <w:spacing w:before="340" w:after="330" w:line="578" w:lineRule="auto"/>
+      <w:outlineLvl w:val="0"/>
+    </w:pPr>
+    <w:rPr>
+      <w:b/>
+      <w:bCs/>
+      <w:kern w:val="44"/>
+      <w:sz w:val="44"/>
+      <w:szCs w:val="44"/>
+    </w:rPr>
+  </w:style>
+  <w:style w:type="paragraph" w:styleId="2">
+    <w:name w:val="heading 2"/>
+    <w:basedOn w:val="a"/>
+    <w:next w:val="a"/>
+    <w:link w:val="2Char"/>
+    <w:uiPriority w:val="9"/>
+    <w:unhideWhenUsed/>
+    <w:qFormat/>
+    <w:rsid w:val="00F91D8D"/>
+    <w:pPr>
+      <w:keepNext/>
+      <w:keepLines/>
+      <w:spacing w:before="260" w:after="260" w:line="416" w:lineRule="auto"/>
+      <w:outlineLvl w:val="1"/>
+    </w:pPr>
+    <w:rPr>
+      <w:rFonts w:asciiTheme="majorHAnsi" w:eastAsiaTheme="majorEastAsia" w:hAnsiTheme="majorHAnsi" w:cstheme="majorBidi"/>
+      <w:b/>
+      <w:bCs/>
+      <w:sz w:val="32"/>
+      <w:szCs w:val="32"/>
+    </w:rPr>
+  </w:style>
   <w:style w:type="character" w:default="1" w:styleId="a0">
     <w:name w:val="Default Paragraph Font"/>
     <w:uiPriority w:val="1"/>
@@ -748,6 +1421,34 @@
     <w:rPr>
       <w:sz w:val="18"/>
       <w:szCs w:val="18"/>
+    </w:rPr>
+  </w:style>
+  <w:style w:type="character" w:customStyle="1" w:styleId="1Char">
+    <w:name w:val="标题 1 Char"/>
+    <w:basedOn w:val="a0"/>
+    <w:link w:val="1"/>
+    <w:uiPriority w:val="9"/>
+    <w:rsid w:val="00943D8D"/>
+    <w:rPr>
+      <w:b/>
+      <w:bCs/>
+      <w:kern w:val="44"/>
+      <w:sz w:val="44"/>
+      <w:szCs w:val="44"/>
+    </w:rPr>
+  </w:style>
+  <w:style w:type="character" w:customStyle="1" w:styleId="2Char">
+    <w:name w:val="标题 2 Char"/>
+    <w:basedOn w:val="a0"/>
+    <w:link w:val="2"/>
+    <w:uiPriority w:val="9"/>
+    <w:rsid w:val="00F91D8D"/>
+    <w:rPr>
+      <w:rFonts w:asciiTheme="majorHAnsi" w:eastAsiaTheme="majorEastAsia" w:hAnsiTheme="majorHAnsi" w:cstheme="majorBidi"/>
+      <w:b/>
+      <w:bCs/>
+      <w:sz w:val="32"/>
+      <w:szCs w:val="32"/>
     </w:rPr>
   </w:style>
 </w:styles>
@@ -914,6 +1615,51 @@
       <w:jc w:val="both"/>
     </w:pPr>
   </w:style>
+  <w:style w:type="paragraph" w:styleId="1">
+    <w:name w:val="heading 1"/>
+    <w:basedOn w:val="a"/>
+    <w:next w:val="a"/>
+    <w:link w:val="1Char"/>
+    <w:uiPriority w:val="9"/>
+    <w:qFormat/>
+    <w:rsid w:val="00943D8D"/>
+    <w:pPr>
+      <w:keepNext/>
+      <w:keepLines/>
+      <w:spacing w:before="340" w:after="330" w:line="578" w:lineRule="auto"/>
+      <w:outlineLvl w:val="0"/>
+    </w:pPr>
+    <w:rPr>
+      <w:b/>
+      <w:bCs/>
+      <w:kern w:val="44"/>
+      <w:sz w:val="44"/>
+      <w:szCs w:val="44"/>
+    </w:rPr>
+  </w:style>
+  <w:style w:type="paragraph" w:styleId="2">
+    <w:name w:val="heading 2"/>
+    <w:basedOn w:val="a"/>
+    <w:next w:val="a"/>
+    <w:link w:val="2Char"/>
+    <w:uiPriority w:val="9"/>
+    <w:unhideWhenUsed/>
+    <w:qFormat/>
+    <w:rsid w:val="00F91D8D"/>
+    <w:pPr>
+      <w:keepNext/>
+      <w:keepLines/>
+      <w:spacing w:before="260" w:after="260" w:line="416" w:lineRule="auto"/>
+      <w:outlineLvl w:val="1"/>
+    </w:pPr>
+    <w:rPr>
+      <w:rFonts w:asciiTheme="majorHAnsi" w:eastAsiaTheme="majorEastAsia" w:hAnsiTheme="majorHAnsi" w:cstheme="majorBidi"/>
+      <w:b/>
+      <w:bCs/>
+      <w:sz w:val="32"/>
+      <w:szCs w:val="32"/>
+    </w:rPr>
+  </w:style>
   <w:style w:type="character" w:default="1" w:styleId="a0">
     <w:name w:val="Default Paragraph Font"/>
     <w:uiPriority w:val="1"/>
@@ -964,6 +1710,34 @@
     <w:rPr>
       <w:sz w:val="18"/>
       <w:szCs w:val="18"/>
+    </w:rPr>
+  </w:style>
+  <w:style w:type="character" w:customStyle="1" w:styleId="1Char">
+    <w:name w:val="标题 1 Char"/>
+    <w:basedOn w:val="a0"/>
+    <w:link w:val="1"/>
+    <w:uiPriority w:val="9"/>
+    <w:rsid w:val="00943D8D"/>
+    <w:rPr>
+      <w:b/>
+      <w:bCs/>
+      <w:kern w:val="44"/>
+      <w:sz w:val="44"/>
+      <w:szCs w:val="44"/>
+    </w:rPr>
+  </w:style>
+  <w:style w:type="character" w:customStyle="1" w:styleId="2Char">
+    <w:name w:val="标题 2 Char"/>
+    <w:basedOn w:val="a0"/>
+    <w:link w:val="2"/>
+    <w:uiPriority w:val="9"/>
+    <w:rsid w:val="00F91D8D"/>
+    <w:rPr>
+      <w:rFonts w:asciiTheme="majorHAnsi" w:eastAsiaTheme="majorEastAsia" w:hAnsiTheme="majorHAnsi" w:cstheme="majorBidi"/>
+      <w:b/>
+      <w:bCs/>
+      <w:sz w:val="32"/>
+      <w:szCs w:val="32"/>
     </w:rPr>
   </w:style>
 </w:styles>

</xml_diff>